<commit_message>
modificaciones de tiempos y memorias – Laboratorio 7
</commit_message>
<xml_diff>
--- a/Docs/Observaciones-Lab 7.docx
+++ b/Docs/Observaciones-Lab 7.docx
@@ -9,7 +9,6 @@
         <w:rPr>
           <w:b/>
           <w:bCs/>
-          <w:noProof w:val="0"/>
           <w:lang w:val="es-CO"/>
         </w:rPr>
       </w:pPr>
@@ -17,7 +16,6 @@
         <w:rPr>
           <w:b/>
           <w:bCs/>
-          <w:noProof w:val="0"/>
           <w:lang w:val="es-CO"/>
         </w:rPr>
         <w:t>OBSERVACIONES DEL LA PRACTICA</w:t>
@@ -28,20 +26,17 @@
         <w:spacing w:after="0"/>
         <w:jc w:val="right"/>
         <w:rPr>
-          <w:noProof w:val="0"/>
-          <w:lang w:val="es-CO"/>
-        </w:rPr>
-      </w:pPr>
-      <w:r>
-        <w:rPr>
-          <w:noProof w:val="0"/>
+          <w:lang w:val="es-CO"/>
+        </w:rPr>
+      </w:pPr>
+      <w:r>
+        <w:rPr>
           <w:lang w:val="es-CO"/>
         </w:rPr>
         <w:t xml:space="preserve">Estudiante </w:t>
       </w:r>
       <w:r>
         <w:rPr>
-          <w:noProof w:val="0"/>
           <w:lang w:val="es-CO"/>
         </w:rPr>
         <w:t>1 Cod XXXX</w:t>
@@ -52,13 +47,11 @@
         <w:spacing w:after="0"/>
         <w:jc w:val="right"/>
         <w:rPr>
-          <w:noProof w:val="0"/>
-          <w:lang w:val="es-CO"/>
-        </w:rPr>
-      </w:pPr>
-      <w:r>
-        <w:rPr>
-          <w:noProof w:val="0"/>
+          <w:lang w:val="es-CO"/>
+        </w:rPr>
+      </w:pPr>
+      <w:r>
+        <w:rPr>
           <w:lang w:val="es-CO"/>
         </w:rPr>
         <w:t>Estudiante 2 Cod XXXX</w:t>
@@ -69,27 +62,23 @@
         <w:spacing w:after="0"/>
         <w:jc w:val="right"/>
         <w:rPr>
-          <w:noProof w:val="0"/>
-          <w:lang w:val="es-CO"/>
-        </w:rPr>
-      </w:pPr>
-      <w:r>
-        <w:rPr>
-          <w:noProof w:val="0"/>
+          <w:lang w:val="es-CO"/>
+        </w:rPr>
+      </w:pPr>
+      <w:r>
+        <w:rPr>
           <w:lang w:val="es-CO"/>
         </w:rPr>
         <w:t xml:space="preserve">Estudiante </w:t>
       </w:r>
       <w:r>
         <w:rPr>
-          <w:noProof w:val="0"/>
           <w:lang w:val="es-CO"/>
         </w:rPr>
         <w:t>3</w:t>
       </w:r>
       <w:r>
         <w:rPr>
-          <w:noProof w:val="0"/>
           <w:lang w:val="es-CO"/>
         </w:rPr>
         <w:t xml:space="preserve"> Cod XXXX</w:t>
@@ -100,7 +89,6 @@
         <w:spacing w:after="0"/>
         <w:jc w:val="right"/>
         <w:rPr>
-          <w:noProof w:val="0"/>
           <w:lang w:val="es-CO"/>
         </w:rPr>
       </w:pPr>
@@ -498,7 +486,6 @@
         <w:rPr>
           <w:b/>
           <w:bCs/>
-          <w:noProof w:val="0"/>
           <w:lang w:val="es-CO"/>
         </w:rPr>
       </w:pPr>
@@ -506,7 +493,6 @@
         <w:rPr>
           <w:b/>
           <w:bCs/>
-          <w:noProof w:val="0"/>
           <w:lang w:val="es-CO"/>
         </w:rPr>
         <w:t>Maquina 1</w:t>
@@ -518,7 +504,6 @@
         <w:rPr>
           <w:b/>
           <w:bCs/>
-          <w:noProof w:val="0"/>
           <w:lang w:val="es-CO"/>
         </w:rPr>
       </w:pPr>
@@ -526,7 +511,6 @@
         <w:rPr>
           <w:b/>
           <w:bCs/>
-          <w:noProof w:val="0"/>
           <w:lang w:val="es-CO"/>
         </w:rPr>
         <w:t>Resultados</w:t>
@@ -1746,7 +1730,6 @@
         <w:rPr>
           <w:b/>
           <w:bCs/>
-          <w:noProof w:val="0"/>
           <w:lang w:val="es-CO"/>
         </w:rPr>
       </w:pPr>
@@ -1754,7 +1737,6 @@
         <w:rPr>
           <w:b/>
           <w:bCs/>
-          <w:noProof w:val="0"/>
           <w:lang w:val="es-CO"/>
         </w:rPr>
         <w:t>Graficas</w:t>
@@ -1766,14 +1748,12 @@
         <w:jc w:val="both"/>
         <w:rPr>
           <w:rFonts w:ascii="Dax-Regular" w:hAnsi="Dax-Regular"/>
-          <w:noProof w:val="0"/>
           <w:lang w:val="es-CO"/>
         </w:rPr>
       </w:pPr>
       <w:r>
         <w:rPr>
           <w:rFonts w:ascii="Dax-Regular" w:hAnsi="Dax-Regular"/>
-          <w:noProof w:val="0"/>
           <w:lang w:val="es-CO"/>
         </w:rPr>
         <w:t>La gr</w:t>
@@ -1781,7 +1761,6 @@
       <w:r>
         <w:rPr>
           <w:rFonts w:ascii="Dax-Regular" w:hAnsi="Dax-Regular"/>
-          <w:noProof w:val="0"/>
           <w:lang w:val="es-CO"/>
         </w:rPr>
         <w:t>á</w:t>
@@ -1789,7 +1768,6 @@
       <w:r>
         <w:rPr>
           <w:rFonts w:ascii="Dax-Regular" w:hAnsi="Dax-Regular"/>
-          <w:noProof w:val="0"/>
           <w:lang w:val="es-CO"/>
         </w:rPr>
         <w:t>fica generada</w:t>
@@ -1797,7 +1775,6 @@
       <w:r>
         <w:rPr>
           <w:rFonts w:ascii="Dax-Regular" w:hAnsi="Dax-Regular"/>
-          <w:noProof w:val="0"/>
           <w:lang w:val="es-CO"/>
         </w:rPr>
         <w:t xml:space="preserve"> por los resultados de las pruebas de rendimiento en la </w:t>
@@ -1807,7 +1784,6 @@
           <w:rFonts w:ascii="Dax-Regular" w:hAnsi="Dax-Regular"/>
           <w:b/>
           <w:bCs/>
-          <w:noProof w:val="0"/>
           <w:lang w:val="es-CO"/>
         </w:rPr>
         <w:t>Maquina 1.</w:t>
@@ -1870,7 +1846,6 @@
         <w:rPr>
           <w:b/>
           <w:bCs/>
-          <w:noProof w:val="0"/>
           <w:lang w:val="es-CO"/>
         </w:rPr>
       </w:pPr>
@@ -1878,7 +1853,6 @@
         <w:rPr>
           <w:b/>
           <w:bCs/>
-          <w:noProof w:val="0"/>
           <w:lang w:val="es-CO"/>
         </w:rPr>
         <w:lastRenderedPageBreak/>
@@ -1891,7 +1865,6 @@
         <w:rPr>
           <w:b/>
           <w:bCs/>
-          <w:noProof w:val="0"/>
           <w:lang w:val="es-CO"/>
         </w:rPr>
       </w:pPr>
@@ -1899,7 +1872,6 @@
         <w:rPr>
           <w:b/>
           <w:bCs/>
-          <w:noProof w:val="0"/>
           <w:lang w:val="es-CO"/>
         </w:rPr>
         <w:t>Resultados</w:t>
@@ -3139,7 +3111,6 @@
         <w:rPr>
           <w:b/>
           <w:bCs/>
-          <w:noProof w:val="0"/>
           <w:lang w:val="es-CO"/>
         </w:rPr>
       </w:pPr>
@@ -3147,7 +3118,6 @@
         <w:rPr>
           <w:b/>
           <w:bCs/>
-          <w:noProof w:val="0"/>
           <w:lang w:val="es-CO"/>
         </w:rPr>
         <w:t>Graficas</w:t>
@@ -3159,14 +3129,12 @@
         <w:jc w:val="both"/>
         <w:rPr>
           <w:rFonts w:ascii="Dax-Regular" w:hAnsi="Dax-Regular"/>
-          <w:noProof w:val="0"/>
           <w:lang w:val="es-CO"/>
         </w:rPr>
       </w:pPr>
       <w:r>
         <w:rPr>
           <w:rFonts w:ascii="Dax-Regular" w:hAnsi="Dax-Regular"/>
-          <w:noProof w:val="0"/>
           <w:lang w:val="es-CO"/>
         </w:rPr>
         <w:t>La gr</w:t>
@@ -3174,7 +3142,6 @@
       <w:r>
         <w:rPr>
           <w:rFonts w:ascii="Dax-Regular" w:hAnsi="Dax-Regular"/>
-          <w:noProof w:val="0"/>
           <w:lang w:val="es-CO"/>
         </w:rPr>
         <w:t>á</w:t>
@@ -3182,7 +3149,6 @@
       <w:r>
         <w:rPr>
           <w:rFonts w:ascii="Dax-Regular" w:hAnsi="Dax-Regular"/>
-          <w:noProof w:val="0"/>
           <w:lang w:val="es-CO"/>
         </w:rPr>
         <w:t xml:space="preserve">fica generada por los resultados de las pruebas de rendimiento en la </w:t>
@@ -3192,7 +3158,6 @@
           <w:rFonts w:ascii="Dax-Regular" w:hAnsi="Dax-Regular"/>
           <w:b/>
           <w:bCs/>
-          <w:noProof w:val="0"/>
           <w:lang w:val="es-CO"/>
         </w:rPr>
         <w:t xml:space="preserve">Maquina </w:t>
@@ -3202,7 +3167,6 @@
           <w:rFonts w:ascii="Dax-Regular" w:hAnsi="Dax-Regular"/>
           <w:b/>
           <w:bCs/>
-          <w:noProof w:val="0"/>
           <w:lang w:val="es-CO"/>
         </w:rPr>
         <w:t>2</w:t>
@@ -3212,7 +3176,6 @@
           <w:rFonts w:ascii="Dax-Regular" w:hAnsi="Dax-Regular"/>
           <w:b/>
           <w:bCs/>
-          <w:noProof w:val="0"/>
           <w:lang w:val="es-CO"/>
         </w:rPr>
         <w:t>.</w:t>
@@ -3271,7 +3234,6 @@
         <w:rPr>
           <w:b/>
           <w:bCs/>
-          <w:noProof w:val="0"/>
           <w:lang w:val="es-CO"/>
         </w:rPr>
       </w:pPr>
@@ -3279,7 +3241,6 @@
         <w:rPr>
           <w:b/>
           <w:bCs/>
-          <w:noProof w:val="0"/>
           <w:lang w:val="es-CO"/>
         </w:rPr>
         <w:lastRenderedPageBreak/>
@@ -3289,7 +3250,6 @@
         <w:rPr>
           <w:b/>
           <w:bCs/>
-          <w:noProof w:val="0"/>
           <w:lang w:val="es-CO"/>
         </w:rPr>
         <w:t>3</w:t>
@@ -3301,7 +3261,6 @@
         <w:rPr>
           <w:b/>
           <w:bCs/>
-          <w:noProof w:val="0"/>
           <w:lang w:val="es-CO"/>
         </w:rPr>
       </w:pPr>
@@ -3309,7 +3268,6 @@
         <w:rPr>
           <w:b/>
           <w:bCs/>
-          <w:noProof w:val="0"/>
           <w:lang w:val="es-CO"/>
         </w:rPr>
         <w:t>Resultados</w:t>
@@ -4549,7 +4507,6 @@
         <w:rPr>
           <w:b/>
           <w:bCs/>
-          <w:noProof w:val="0"/>
           <w:lang w:val="es-CO"/>
         </w:rPr>
       </w:pPr>
@@ -4557,7 +4514,6 @@
         <w:rPr>
           <w:b/>
           <w:bCs/>
-          <w:noProof w:val="0"/>
           <w:lang w:val="es-CO"/>
         </w:rPr>
         <w:t>Graficas</w:t>
@@ -4569,14 +4525,12 @@
         <w:jc w:val="both"/>
         <w:rPr>
           <w:rFonts w:ascii="Dax-Regular" w:hAnsi="Dax-Regular"/>
-          <w:noProof w:val="0"/>
           <w:lang w:val="es-CO"/>
         </w:rPr>
       </w:pPr>
       <w:r>
         <w:rPr>
           <w:rFonts w:ascii="Dax-Regular" w:hAnsi="Dax-Regular"/>
-          <w:noProof w:val="0"/>
           <w:lang w:val="es-CO"/>
         </w:rPr>
         <w:t>La gr</w:t>
@@ -4584,7 +4538,6 @@
       <w:r>
         <w:rPr>
           <w:rFonts w:ascii="Dax-Regular" w:hAnsi="Dax-Regular"/>
-          <w:noProof w:val="0"/>
           <w:lang w:val="es-CO"/>
         </w:rPr>
         <w:t>á</w:t>
@@ -4592,7 +4545,6 @@
       <w:r>
         <w:rPr>
           <w:rFonts w:ascii="Dax-Regular" w:hAnsi="Dax-Regular"/>
-          <w:noProof w:val="0"/>
           <w:lang w:val="es-CO"/>
         </w:rPr>
         <w:t xml:space="preserve">fica generada por los resultados de las pruebas de rendimiento en la </w:t>
@@ -4602,7 +4554,6 @@
           <w:rFonts w:ascii="Dax-Regular" w:hAnsi="Dax-Regular"/>
           <w:b/>
           <w:bCs/>
-          <w:noProof w:val="0"/>
           <w:lang w:val="es-CO"/>
         </w:rPr>
         <w:t xml:space="preserve">Maquina </w:t>
@@ -4612,7 +4563,6 @@
           <w:rFonts w:ascii="Dax-Regular" w:hAnsi="Dax-Regular"/>
           <w:b/>
           <w:bCs/>
-          <w:noProof w:val="0"/>
           <w:lang w:val="es-CO"/>
         </w:rPr>
         <w:t>3</w:t>
@@ -4622,7 +4572,6 @@
           <w:rFonts w:ascii="Dax-Regular" w:hAnsi="Dax-Regular"/>
           <w:b/>
           <w:bCs/>
-          <w:noProof w:val="0"/>
           <w:lang w:val="es-CO"/>
         </w:rPr>
         <w:t>.</w:t>
@@ -4681,7 +4630,6 @@
         <w:rPr>
           <w:b/>
           <w:bCs/>
-          <w:noProof w:val="0"/>
           <w:lang w:val="es-CO"/>
         </w:rPr>
       </w:pPr>
@@ -4689,7 +4637,6 @@
         <w:rPr>
           <w:b/>
           <w:bCs/>
-          <w:noProof w:val="0"/>
           <w:lang w:val="es-CO"/>
         </w:rPr>
         <w:lastRenderedPageBreak/>
@@ -4715,7 +4662,6 @@
         <w:t xml:space="preserve">¿Por qué en la función </w:t>
       </w:r>
       <w:proofErr w:type="spellStart"/>
-      <w:proofErr w:type="gramStart"/>
       <w:r>
         <w:rPr>
           <w:b/>
@@ -4731,79 +4677,232 @@
           <w:bCs/>
           <w:lang w:val="es-419"/>
         </w:rPr>
-        <w:t>(</w:t>
-      </w:r>
-      <w:proofErr w:type="gramEnd"/>
+        <w:t>()</w:t>
+      </w:r>
+      <w:r>
+        <w:rPr>
+          <w:lang w:val="es-419"/>
+        </w:rPr>
+        <w:t xml:space="preserve"> se utiliza </w:t>
+      </w:r>
+      <w:proofErr w:type="spellStart"/>
       <w:r>
         <w:rPr>
           <w:b/>
           <w:bCs/>
           <w:lang w:val="es-419"/>
         </w:rPr>
-        <w:t>)</w:t>
-      </w:r>
-      <w:r>
-        <w:rPr>
-          <w:lang w:val="es-419"/>
-        </w:rPr>
-        <w:t xml:space="preserve"> se utiliza </w:t>
-      </w:r>
-      <w:proofErr w:type="spellStart"/>
+        <w:t>time.perf_counter</w:t>
+      </w:r>
+      <w:proofErr w:type="spellEnd"/>
       <w:r>
         <w:rPr>
           <w:b/>
           <w:bCs/>
           <w:lang w:val="es-419"/>
         </w:rPr>
-        <w:t>time.perf_counter</w:t>
-      </w:r>
-      <w:proofErr w:type="spellEnd"/>
+        <w:t>()</w:t>
+      </w:r>
+      <w:r>
+        <w:rPr>
+          <w:lang w:val="es-419"/>
+        </w:rPr>
+        <w:t xml:space="preserve"> en vez de otras funciones como </w:t>
+      </w:r>
+      <w:proofErr w:type="spellStart"/>
       <w:r>
         <w:rPr>
           <w:b/>
           <w:bCs/>
           <w:lang w:val="es-419"/>
         </w:rPr>
-        <w:t>()</w:t>
-      </w:r>
-      <w:r>
-        <w:rPr>
-          <w:lang w:val="es-419"/>
-        </w:rPr>
-        <w:t xml:space="preserve"> en vez de otras funciones como </w:t>
-      </w:r>
-      <w:proofErr w:type="spellStart"/>
+        <w:t>time.process_time</w:t>
+      </w:r>
+      <w:proofErr w:type="spellEnd"/>
       <w:r>
         <w:rPr>
           <w:b/>
           <w:bCs/>
           <w:lang w:val="es-419"/>
         </w:rPr>
+        <w:t>()</w:t>
+      </w:r>
+      <w:r>
+        <w:rPr>
+          <w:lang w:val="es-419"/>
+        </w:rPr>
+        <w:t>?</w:t>
+      </w:r>
+    </w:p>
+    <w:p>
+      <w:pPr>
+        <w:jc w:val="both"/>
+        <w:rPr>
+          <w:lang w:val="es-CO"/>
+        </w:rPr>
+      </w:pPr>
+      <w:r>
+        <w:rPr>
+          <w:lang w:val="es-419"/>
+        </w:rPr>
+        <w:t xml:space="preserve">Mientras que </w:t>
+      </w:r>
+      <w:proofErr w:type="spellStart"/>
+      <w:r>
+        <w:rPr>
+          <w:lang w:val="es-419"/>
+        </w:rPr>
+        <w:t>t</w:t>
+      </w:r>
+      <w:r>
+        <w:rPr>
+          <w:lang w:val="es-419"/>
+        </w:rPr>
+        <w:t>ime.perf_counter</w:t>
+      </w:r>
+      <w:proofErr w:type="spellEnd"/>
+      <w:r>
+        <w:rPr>
+          <w:lang w:val="es-419"/>
+        </w:rPr>
+        <w:t>()</w:t>
+      </w:r>
+      <w:r>
+        <w:rPr>
+          <w:lang w:val="es-419"/>
+        </w:rPr>
+        <w:t xml:space="preserve"> devuelve el valor absoluto de</w:t>
+      </w:r>
+      <w:r>
+        <w:rPr>
+          <w:lang w:val="es-419"/>
+        </w:rPr>
+        <w:t xml:space="preserve"> un contador de alto rendimiento, </w:t>
+      </w:r>
+      <w:proofErr w:type="spellStart"/>
+      <w:r>
+        <w:rPr>
+          <w:lang w:val="es-419"/>
+        </w:rPr>
         <w:t>time.process_time</w:t>
       </w:r>
       <w:proofErr w:type="spellEnd"/>
+      <w:r>
+        <w:rPr>
+          <w:lang w:val="es-419"/>
+        </w:rPr>
+        <w:t>()</w:t>
+      </w:r>
       <w:r>
         <w:rPr>
           <w:b/>
           <w:bCs/>
           <w:lang w:val="es-419"/>
         </w:rPr>
+        <w:t xml:space="preserve"> </w:t>
+      </w:r>
+      <w:r>
+        <w:rPr>
+          <w:lang w:val="es-419"/>
+        </w:rPr>
+        <w:t>es una función que</w:t>
+      </w:r>
+      <w:r>
+        <w:rPr>
+          <w:lang w:val="es-419"/>
+        </w:rPr>
+        <w:t xml:space="preserve"> retorna </w:t>
+      </w:r>
+      <w:r>
+        <w:rPr>
+          <w:lang w:val="es-419"/>
+        </w:rPr>
+        <w:t xml:space="preserve">la suma del tiempo de CPU del </w:t>
+      </w:r>
+      <w:proofErr w:type="spellStart"/>
+      <w:r>
+        <w:rPr>
+          <w:lang w:val="es-419"/>
+        </w:rPr>
+        <w:t>kernel</w:t>
+      </w:r>
+      <w:proofErr w:type="spellEnd"/>
+      <w:r>
+        <w:rPr>
+          <w:lang w:val="es-419"/>
+        </w:rPr>
+        <w:t xml:space="preserve"> y del espacio de usuario del proceso</w:t>
+      </w:r>
+      <w:r>
+        <w:rPr>
+          <w:lang w:val="es-419"/>
+        </w:rPr>
+        <w:t xml:space="preserve">. Se usa </w:t>
+      </w:r>
+      <w:proofErr w:type="spellStart"/>
+      <w:r>
+        <w:rPr>
+          <w:lang w:val="es-419"/>
+        </w:rPr>
+        <w:t>time.perf_counter</w:t>
+      </w:r>
+      <w:proofErr w:type="spellEnd"/>
+      <w:r>
+        <w:rPr>
+          <w:lang w:val="es-419"/>
+        </w:rPr>
         <w:t>()</w:t>
       </w:r>
       <w:r>
         <w:rPr>
-          <w:lang w:val="es-419"/>
-        </w:rPr>
-        <w:t>?</w:t>
-      </w:r>
-    </w:p>
-    <w:p>
-      <w:pPr>
-        <w:jc w:val="both"/>
-        <w:rPr>
-          <w:lang w:val="es-419"/>
-        </w:rPr>
-      </w:pPr>
+          <w:b/>
+          <w:bCs/>
+          <w:lang w:val="es-419"/>
+        </w:rPr>
+        <w:t xml:space="preserve"> </w:t>
+      </w:r>
+      <w:r>
+        <w:rPr>
+          <w:lang w:val="es-419"/>
+        </w:rPr>
+        <w:t xml:space="preserve">por que es una función que permite saber el tiempo de ejecución total de un programa, pero no se enfoca </w:t>
+      </w:r>
+      <w:r>
+        <w:rPr>
+          <w:lang w:val="es-419"/>
+        </w:rPr>
+        <w:t>calcula</w:t>
+      </w:r>
+      <w:r>
+        <w:rPr>
+          <w:lang w:val="es-419"/>
+        </w:rPr>
+        <w:t>r</w:t>
+      </w:r>
+      <w:r>
+        <w:rPr>
+          <w:lang w:val="es-419"/>
+        </w:rPr>
+        <w:t xml:space="preserve"> el tiempo del sistema y de la CPU durante el proceso</w:t>
+      </w:r>
+      <w:r>
+        <w:rPr>
+          <w:lang w:val="es-419"/>
+        </w:rPr>
+        <w:t xml:space="preserve"> (pues son datos que dependen mucho más </w:t>
+      </w:r>
+      <w:r>
+        <w:rPr>
+          <w:lang w:val="es-419"/>
+        </w:rPr>
+        <w:t>de la máquina que se esté usando</w:t>
+      </w:r>
+      <w:r>
+        <w:rPr>
+          <w:lang w:val="es-419"/>
+        </w:rPr>
+        <w:t>).</w:t>
+      </w:r>
     </w:p>
     <w:p>
       <w:pPr>
@@ -4881,9 +4980,89 @@
     <w:p>
       <w:pPr>
         <w:rPr>
-          <w:lang w:val="es-419"/>
-        </w:rPr>
-      </w:pPr>
+          <w:lang w:val="es-CO"/>
+        </w:rPr>
+      </w:pPr>
+      <w:proofErr w:type="spellStart"/>
+      <w:r>
+        <w:rPr>
+          <w:lang w:val="es-CO"/>
+        </w:rPr>
+        <w:t>Start</w:t>
+      </w:r>
+      <w:proofErr w:type="spellEnd"/>
+      <w:r>
+        <w:rPr>
+          <w:lang w:val="es-CO"/>
+        </w:rPr>
+        <w:t xml:space="preserve">() y stop() son funciones </w:t>
+      </w:r>
+      <w:r>
+        <w:rPr>
+          <w:lang w:val="es-CO"/>
+        </w:rPr>
+        <w:t xml:space="preserve">que permiten establecer un punto de partida y fin para poder tomar la memoria consumida en un proceso específico. Con </w:t>
+      </w:r>
+      <w:proofErr w:type="spellStart"/>
+      <w:r>
+        <w:rPr>
+          <w:lang w:val="es-419"/>
+        </w:rPr>
+        <w:t>start</w:t>
+      </w:r>
+      <w:proofErr w:type="spellEnd"/>
+      <w:r>
+        <w:rPr>
+          <w:lang w:val="es-419"/>
+        </w:rPr>
+        <w:t>()</w:t>
+      </w:r>
+      <w:r>
+        <w:rPr>
+          <w:b/>
+          <w:bCs/>
+          <w:lang w:val="es-419"/>
+        </w:rPr>
+        <w:t xml:space="preserve"> </w:t>
+      </w:r>
+      <w:r>
+        <w:rPr>
+          <w:lang w:val="es-419"/>
+        </w:rPr>
+        <w:t>comienza</w:t>
+      </w:r>
+      <w:r>
+        <w:rPr>
+          <w:lang w:val="es-419"/>
+        </w:rPr>
+        <w:t xml:space="preserve"> a rastrear las asignaciones de memoria de Python</w:t>
+      </w:r>
+      <w:r>
+        <w:rPr>
+          <w:lang w:val="es-419"/>
+        </w:rPr>
+        <w:t>, y con stop() se detiene este proceso</w:t>
+      </w:r>
+      <w:r>
+        <w:rPr>
+          <w:lang w:val="es-419"/>
+        </w:rPr>
+        <w:t xml:space="preserve">, por lo que se limpia el registro de rastreos después de tomar una captura de los datos. Sin estas funciones no se puede iniciar ni detener la toma de datos de memoria consumida, pues son el punto de referencia que el resto de </w:t>
+      </w:r>
+      <w:proofErr w:type="spellStart"/>
+      <w:r>
+        <w:rPr>
+          <w:lang w:val="es-419"/>
+        </w:rPr>
+        <w:t>API’s</w:t>
+      </w:r>
+      <w:proofErr w:type="spellEnd"/>
+      <w:r>
+        <w:rPr>
+          <w:lang w:val="es-419"/>
+        </w:rPr>
+        <w:t xml:space="preserve"> en la librería usan para su funcionamiento.</w:t>
+      </w:r>
     </w:p>
     <w:p>
       <w:pPr>
@@ -4938,6 +5117,12 @@
           <w:lang w:val="es-419"/>
         </w:rPr>
       </w:pPr>
+      <w:r>
+        <w:rPr>
+          <w:lang w:val="es-419"/>
+        </w:rPr>
+        <w:t xml:space="preserve">No es posible medir simultáneamente el uso de memoria y el tiempo de ejecución, ya que justamente medir el uso de memoria requiere tiempo adicional de ejecución. Si se midiesen paralelamente, el tiempo obtenido sería la suma del tiempo que tarda el código en sí mas el tiempo que se demora el código en obtener la memoria utilizada. </w:t>
+      </w:r>
     </w:p>
     <w:p>
       <w:pPr>
@@ -5213,6 +5398,7 @@
         <w:rPr>
           <w:lang w:val="es-419"/>
         </w:rPr>
+        <w:lastRenderedPageBreak/>
         <w:t xml:space="preserve">¿Qué cambios percibe en el </w:t>
       </w:r>
       <w:r>
@@ -5294,7 +5480,21 @@
         <w:rPr>
           <w:lang w:val="es-419"/>
         </w:rPr>
-        <w:t xml:space="preserve">¿Qué configuración de ideal ADT Map escogería para el </w:t>
+        <w:t xml:space="preserve">¿Qué configuración de ideal ADT </w:t>
+      </w:r>
+      <w:proofErr w:type="spellStart"/>
+      <w:r>
+        <w:rPr>
+          <w:lang w:val="es-419"/>
+        </w:rPr>
+        <w:t>Map</w:t>
+      </w:r>
+      <w:proofErr w:type="spellEnd"/>
+      <w:r>
+        <w:rPr>
+          <w:lang w:val="es-419"/>
+        </w:rPr>
+        <w:t xml:space="preserve"> escogería para el </w:t>
       </w:r>
       <w:r>
         <w:rPr>
@@ -7122,9 +7322,6 @@
     <w:name w:val="Normal"/>
     <w:qFormat/>
     <w:rsid w:val="00596A8A"/>
-    <w:rPr>
-      <w:noProof/>
-    </w:rPr>
   </w:style>
   <w:style w:type="paragraph" w:styleId="Ttulo1">
     <w:name w:val="heading 1"/>
@@ -7241,9 +7438,6 @@
       <w:ind w:left="720"/>
       <w:contextualSpacing/>
     </w:pPr>
-    <w:rPr>
-      <w:noProof w:val="0"/>
-    </w:rPr>
   </w:style>
   <w:style w:type="character" w:styleId="Refdecomentario">
     <w:name w:val="annotation reference"/>
@@ -7269,7 +7463,6 @@
       <w:spacing w:line="240" w:lineRule="auto"/>
     </w:pPr>
     <w:rPr>
-      <w:noProof w:val="0"/>
       <w:sz w:val="20"/>
       <w:szCs w:val="20"/>
     </w:rPr>
@@ -7300,7 +7493,6 @@
     <w:rPr>
       <w:i/>
       <w:iCs/>
-      <w:noProof w:val="0"/>
       <w:color w:val="44546A" w:themeColor="text2"/>
       <w:sz w:val="18"/>
       <w:szCs w:val="18"/>

</xml_diff>